<commit_message>
finished last 2 questions
</commit_message>
<xml_diff>
--- a/lab7.docx
+++ b/lab7.docx
@@ -178,23 +178,33 @@
     </w:p>
     <w:p/>
     <w:p>
+      <w:r>
+        <w:t>Based on our four graphs, Warshall2 is not more efficient than Warshall 1. The execution time continues to increase slightly due to the amount of work that needs to be done as the density increases.</w:t>
+      </w:r>
+    </w:p>
+    <w:p/>
+    <w:p>
+      <w:pPr>
+        <w:pStyle w:val="Heading2"/>
+      </w:pPr>
+      <w:r>
+        <w:t>Warshall3</w:t>
+      </w:r>
+    </w:p>
+    <w:p>
+      <w:r>
+        <w:t>As discussed in class, in theory</w:t>
+      </w:r>
+      <w:r>
+        <w:t xml:space="preserve"> the a</w:t>
+      </w:r>
+      <w:r>
+        <w:t>s</w:t>
+      </w:r>
       <w:bookmarkStart w:id="0" w:name="_GoBack"/>
       <w:bookmarkEnd w:id="0"/>
-    </w:p>
-    <w:p>
-      <w:pPr>
-        <w:pStyle w:val="Heading2"/>
-      </w:pPr>
-      <w:r>
-        <w:t>Warshall3</w:t>
-      </w:r>
-    </w:p>
-    <w:p>
-      <w:r>
-        <w:t>As discussed in class, in theory</w:t>
-      </w:r>
-      <w:r>
-        <w:t xml:space="preserve"> the aymptotic cost of Warshall3 should be O(n</w:t>
+      <w:r>
+        <w:t>ymptotic cost of Warshall3 should be O(n</w:t>
       </w:r>
       <w:r>
         <w:rPr>
@@ -206,7 +216,31 @@
         <w:t xml:space="preserve">).  Based on the timings you have collected and plotted does this seem accurate?  Explain your answer and speculate on the </w:t>
       </w:r>
       <w:r>
-        <w:t xml:space="preserve">real asymptotic cost and the reasons behing this cost. </w:t>
+        <w:t>real asymptotic cost and the reasons behi</w:t>
+      </w:r>
+      <w:r>
+        <w:t>nd</w:t>
+      </w:r>
+      <w:r>
+        <w:t xml:space="preserve"> this cost. </w:t>
+      </w:r>
+    </w:p>
+    <w:p/>
+    <w:p>
+      <w:r>
+        <w:t xml:space="preserve">Based on our timings, no it is not accurate. </w:t>
+      </w:r>
+      <w:r>
+        <w:t>Our asymptotic cost is still O(n</w:t>
+      </w:r>
+      <w:r>
+        <w:rPr>
+          <w:vertAlign w:val="superscript"/>
+        </w:rPr>
+        <w:t>3</w:t>
+      </w:r>
+      <w:r>
+        <w:t>) because there are still 3 for loops that it is looping through.</w:t>
       </w:r>
     </w:p>
     <w:sectPr>
@@ -786,6 +820,7 @@
     <w:lsdException w:name="HTML Sample" w:semiHidden="1" w:unhideWhenUsed="1"/>
     <w:lsdException w:name="HTML Typewriter" w:semiHidden="1" w:unhideWhenUsed="1"/>
     <w:lsdException w:name="HTML Variable" w:semiHidden="1" w:unhideWhenUsed="1"/>
+    <w:lsdException w:name="Normal Table" w:semiHidden="1" w:unhideWhenUsed="1"/>
     <w:lsdException w:name="annotation subject" w:semiHidden="1" w:unhideWhenUsed="1"/>
     <w:lsdException w:name="No List" w:semiHidden="1" w:unhideWhenUsed="1"/>
     <w:lsdException w:name="Outline List 1" w:semiHidden="1" w:unhideWhenUsed="1"/>
@@ -829,8 +864,10 @@
     <w:lsdException w:name="Table Elegant" w:semiHidden="1" w:unhideWhenUsed="1"/>
     <w:lsdException w:name="Table Professional" w:semiHidden="1" w:unhideWhenUsed="1"/>
     <w:lsdException w:name="Table Subtle 1" w:semiHidden="1" w:unhideWhenUsed="1"/>
+    <w:lsdException w:name="Table Subtle 2" w:semiHidden="1" w:unhideWhenUsed="1"/>
     <w:lsdException w:name="Table Web 1" w:semiHidden="1" w:unhideWhenUsed="1"/>
     <w:lsdException w:name="Table Web 2" w:semiHidden="1" w:unhideWhenUsed="1"/>
+    <w:lsdException w:name="Table Web 3" w:semiHidden="1" w:unhideWhenUsed="1"/>
     <w:lsdException w:name="Balloon Text" w:semiHidden="1" w:unhideWhenUsed="1"/>
     <w:lsdException w:name="Table Grid" w:uiPriority="59"/>
     <w:lsdException w:name="Table Theme" w:semiHidden="1" w:unhideWhenUsed="1"/>
@@ -1502,7 +1539,7 @@
 </file>
 
 <file path=customXml/itemProps1.xml><?xml version="1.0" encoding="utf-8"?>
-<ds:datastoreItem xmlns:ds="http://schemas.openxmlformats.org/officeDocument/2006/customXml" ds:itemID="{96AEAFE4-DC74-4406-9F85-5A5842544382}">
+<ds:datastoreItem xmlns:ds="http://schemas.openxmlformats.org/officeDocument/2006/customXml" ds:itemID="{24DF93A3-0EA2-47EE-BE4A-6D2AB62638AA}">
   <ds:schemaRefs>
     <ds:schemaRef ds:uri="http://schemas.openxmlformats.org/officeDocument/2006/bibliography"/>
   </ds:schemaRefs>

</xml_diff>